<commit_message>
Revisi use case diagram +nama diagram dan use case description
</commit_message>
<xml_diff>
--- a/Laporan RPLBO.docx
+++ b/Laporan RPLBO.docx
@@ -242,25 +242,17 @@
         <w:rPr>
           <w:b/>
         </w:rPr>
-        <w:t xml:space="preserve">, ST., </w:t>
-      </w:r>
-      <w:proofErr w:type="gramStart"/>
+        <w:t>, ST., M.</w:t>
+      </w:r>
+      <w:proofErr w:type="spellStart"/>
       <w:r>
         <w:rPr>
           <w:b/>
-        </w:rPr>
-        <w:t>M.</w:t>
-      </w:r>
-      <w:proofErr w:type="spellStart"/>
-      <w:r>
-        <w:rPr>
-          <w:b/>
           <w:lang w:val="en-US"/>
         </w:rPr>
         <w:t>Kom</w:t>
       </w:r>
       <w:proofErr w:type="spellEnd"/>
-      <w:proofErr w:type="gramEnd"/>
       <w:r>
         <w:rPr>
           <w:b/>
@@ -2762,7 +2754,6 @@
         <w:t xml:space="preserve"> dan data </w:t>
       </w:r>
       <w:proofErr w:type="spellStart"/>
-      <w:proofErr w:type="gramStart"/>
       <w:r>
         <w:rPr>
           <w:lang w:val="en-US"/>
@@ -2776,7 +2767,6 @@
         </w:rPr>
         <w:t xml:space="preserve"> ?</w:t>
       </w:r>
-      <w:proofErr w:type="gramEnd"/>
     </w:p>
     <w:p>
       <w:pPr>
@@ -2915,7 +2905,6 @@
         <w:t xml:space="preserve"> TQP </w:t>
       </w:r>
       <w:proofErr w:type="spellStart"/>
-      <w:proofErr w:type="gramStart"/>
       <w:r>
         <w:rPr>
           <w:lang w:val="en-US"/>
@@ -2929,7 +2918,6 @@
         </w:rPr>
         <w:t xml:space="preserve"> ?</w:t>
       </w:r>
-      <w:proofErr w:type="gramEnd"/>
     </w:p>
     <w:p>
       <w:pPr>
@@ -12780,11 +12768,19 @@
     </w:p>
     <w:p>
       <w:pPr>
+        <w:ind w:left="3600"/>
         <w:rPr>
           <w:noProof/>
           <w:lang w:val="en-US"/>
         </w:rPr>
       </w:pPr>
+      <w:r>
+        <w:rPr>
+          <w:noProof/>
+          <w:lang w:val="en-US"/>
+        </w:rPr>
+        <w:t>Pengelolaan TPQ</w:t>
+      </w:r>
     </w:p>
     <w:p>
       <w:pPr>
@@ -12816,10 +12812,10 @@
             <v:path o:extrusionok="f" gradientshapeok="t" o:connecttype="rect"/>
             <o:lock v:ext="edit" aspectratio="t"/>
           </v:shapetype>
-          <v:shape id="_x0000_i1025" type="#_x0000_t75" style="width:430.5pt;height:396pt" o:ole="">
+          <v:shape id="_x0000_i1028" type="#_x0000_t75" style="width:430.5pt;height:396pt" o:ole="">
             <v:imagedata r:id="rId7" o:title=""/>
           </v:shape>
-          <o:OLEObject Type="Embed" ProgID="Visio.Drawing.15" ShapeID="_x0000_i1025" DrawAspect="Content" ObjectID="_1728068696" r:id="rId8"/>
+          <o:OLEObject Type="Embed" ProgID="Visio.Drawing.15" ShapeID="_x0000_i1028" DrawAspect="Content" ObjectID="_1728069173" r:id="rId8"/>
         </w:object>
       </w:r>
     </w:p>
@@ -13091,13 +13087,7 @@
               <w:rPr>
                 <w:lang w:val="en-US"/>
               </w:rPr>
-              <w:t>, Admin</w:t>
-            </w:r>
-            <w:r>
-              <w:rPr>
-                <w:lang w:val="en-US"/>
-              </w:rPr>
-              <w:t xml:space="preserve"> </w:t>
+              <w:t xml:space="preserve">, Admin </w:t>
             </w:r>
             <w:proofErr w:type="spellStart"/>
             <w:r>
@@ -15403,10 +15393,7 @@
               </w:rPr>
             </w:pPr>
             <w:r>
-              <w:t>ID: UC-</w:t>
-            </w:r>
-            <w:r>
-              <w:t>3</w:t>
+              <w:t>ID: UC-3</w:t>
             </w:r>
           </w:p>
         </w:tc>
@@ -17279,13 +17266,7 @@
               <w:rPr>
                 <w:lang w:val="en-US"/>
               </w:rPr>
-              <w:t>di</w:t>
-            </w:r>
-            <w:r>
-              <w:rPr>
-                <w:lang w:val="en-US"/>
-              </w:rPr>
-              <w:t>hapus</w:t>
+              <w:t>dihapus</w:t>
             </w:r>
             <w:proofErr w:type="spellEnd"/>
           </w:p>
@@ -17352,19 +17333,7 @@
               <w:rPr>
                 <w:lang w:val="en-US"/>
               </w:rPr>
-              <w:t>1</w:t>
-            </w:r>
-            <w:r>
-              <w:rPr>
-                <w:lang w:val="en-US"/>
-              </w:rPr>
-              <w:t xml:space="preserve">a.  </w:t>
-            </w:r>
-            <w:r>
-              <w:rPr>
-                <w:lang w:val="en-US"/>
-              </w:rPr>
-              <w:t xml:space="preserve">Id </w:t>
+              <w:t xml:space="preserve">1a.  Id </w:t>
             </w:r>
             <w:proofErr w:type="spellStart"/>
             <w:r>
@@ -17776,13 +17745,7 @@
               <w:rPr>
                 <w:lang w:val="en-US"/>
               </w:rPr>
-              <w:t xml:space="preserve"> super admin</w:t>
-            </w:r>
-            <w:r>
-              <w:rPr>
-                <w:lang w:val="en-US"/>
-              </w:rPr>
-              <w:t xml:space="preserve"> dan admin</w:t>
+              <w:t xml:space="preserve"> super admin dan admin</w:t>
             </w:r>
           </w:p>
         </w:tc>
@@ -19606,8 +19569,16 @@
               <w:rPr>
                 <w:lang w:val="en-US"/>
               </w:rPr>
-              <w:t xml:space="preserve"> data</w:t>
-            </w:r>
+              <w:t xml:space="preserve"> data </w:t>
+            </w:r>
+            <w:proofErr w:type="spellStart"/>
+            <w:r>
+              <w:rPr>
+                <w:lang w:val="en-US"/>
+              </w:rPr>
+              <w:t>siswa</w:t>
+            </w:r>
+            <w:proofErr w:type="spellEnd"/>
             <w:r>
               <w:rPr>
                 <w:lang w:val="en-US"/>
@@ -19619,20 +19590,6 @@
               <w:rPr>
                 <w:lang w:val="en-US"/>
               </w:rPr>
-              <w:t>siswa</w:t>
-            </w:r>
-            <w:proofErr w:type="spellEnd"/>
-            <w:r>
-              <w:rPr>
-                <w:lang w:val="en-US"/>
-              </w:rPr>
-              <w:t xml:space="preserve"> </w:t>
-            </w:r>
-            <w:proofErr w:type="spellStart"/>
-            <w:r>
-              <w:rPr>
-                <w:lang w:val="en-US"/>
-              </w:rPr>
               <w:t>ke</w:t>
             </w:r>
             <w:proofErr w:type="spellEnd"/>
@@ -19640,13 +19597,7 @@
               <w:rPr>
                 <w:lang w:val="en-US"/>
               </w:rPr>
-              <w:t xml:space="preserve"> database</w:t>
-            </w:r>
-            <w:r>
-              <w:rPr>
-                <w:lang w:val="en-US"/>
-              </w:rPr>
-              <w:t xml:space="preserve"> </w:t>
+              <w:t xml:space="preserve"> database </w:t>
             </w:r>
             <w:proofErr w:type="spellStart"/>
             <w:r>
@@ -20048,13 +19999,7 @@
               <w:rPr>
                 <w:lang w:val="en-US"/>
               </w:rPr>
-              <w:t xml:space="preserve"> </w:t>
-            </w:r>
-            <w:r>
-              <w:rPr>
-                <w:lang w:val="en-US"/>
-              </w:rPr>
-              <w:t>di edit</w:t>
+              <w:t xml:space="preserve"> di edit</w:t>
             </w:r>
           </w:p>
         </w:tc>
@@ -20101,13 +20046,7 @@
               <w:rPr>
                 <w:lang w:val="en-US"/>
               </w:rPr>
-              <w:t>1</w:t>
-            </w:r>
-            <w:r>
-              <w:rPr>
-                <w:lang w:val="en-US"/>
-              </w:rPr>
-              <w:t xml:space="preserve">a.  Id </w:t>
+              <w:t xml:space="preserve">1a.  Id </w:t>
             </w:r>
             <w:proofErr w:type="spellStart"/>
             <w:r>
@@ -20611,13 +20550,7 @@
               <w:rPr>
                 <w:lang w:val="en-US"/>
               </w:rPr>
-              <w:t xml:space="preserve"> database</w:t>
-            </w:r>
-            <w:r>
-              <w:rPr>
-                <w:lang w:val="en-US"/>
-              </w:rPr>
-              <w:t>.</w:t>
+              <w:t xml:space="preserve"> database.</w:t>
             </w:r>
           </w:p>
           <w:p>
@@ -20655,19 +20588,7 @@
               <w:rPr>
                 <w:lang w:val="en-US"/>
               </w:rPr>
-              <w:t xml:space="preserve"> 20</w:t>
-            </w:r>
-            <w:r>
-              <w:rPr>
-                <w:lang w:val="en-US"/>
-              </w:rPr>
-              <w:t>0</w:t>
-            </w:r>
-            <w:r>
-              <w:rPr>
-                <w:lang w:val="en-US"/>
-              </w:rPr>
-              <w:t xml:space="preserve"> </w:t>
+              <w:t xml:space="preserve"> 200 </w:t>
             </w:r>
             <w:proofErr w:type="spellStart"/>
             <w:r>
@@ -21737,19 +21658,7 @@
               <w:rPr>
                 <w:lang w:val="en-US"/>
               </w:rPr>
-              <w:t xml:space="preserve">1a.  </w:t>
-            </w:r>
-            <w:r>
-              <w:rPr>
-                <w:lang w:val="en-US"/>
-              </w:rPr>
-              <w:t>NIS</w:t>
-            </w:r>
-            <w:r>
-              <w:rPr>
-                <w:lang w:val="en-US"/>
-              </w:rPr>
-              <w:t xml:space="preserve"> </w:t>
+              <w:t xml:space="preserve">1a.  NIS </w:t>
             </w:r>
             <w:proofErr w:type="spellStart"/>
             <w:r>
@@ -22412,19 +22321,7 @@
         <w:rPr>
           <w:lang w:val="en-US"/>
         </w:rPr>
-        <w:t>Akun</w:t>
-      </w:r>
-      <w:r>
-        <w:rPr>
-          <w:lang w:val="en-US"/>
-        </w:rPr>
-        <w:t>2</w:t>
-      </w:r>
-      <w:r>
-        <w:rPr>
-          <w:lang w:val="en-US"/>
-        </w:rPr>
-        <w:t xml:space="preserve">          edit</w:t>
+        <w:t>Akun2          edit</w:t>
       </w:r>
     </w:p>
     <w:p>
@@ -22437,19 +22334,7 @@
         <w:rPr>
           <w:lang w:val="en-US"/>
         </w:rPr>
-        <w:t>Akun</w:t>
-      </w:r>
-      <w:r>
-        <w:rPr>
-          <w:lang w:val="en-US"/>
-        </w:rPr>
-        <w:t>3</w:t>
-      </w:r>
-      <w:r>
-        <w:rPr>
-          <w:lang w:val="en-US"/>
-        </w:rPr>
-        <w:t xml:space="preserve">          edit</w:t>
+        <w:t>Akun3          edit</w:t>
       </w:r>
     </w:p>
     <w:p>
@@ -22514,7 +22399,6 @@
         <w:t xml:space="preserve">Link </w:t>
       </w:r>
       <w:proofErr w:type="spellStart"/>
-      <w:proofErr w:type="gramStart"/>
       <w:r>
         <w:rPr>
           <w:lang w:val="en-US"/>
@@ -22528,7 +22412,6 @@
         </w:rPr>
         <w:t xml:space="preserve"> :</w:t>
       </w:r>
-      <w:proofErr w:type="gramEnd"/>
     </w:p>
     <w:p>
       <w:pPr>
@@ -26829,6 +26712,7 @@
   <w:style w:type="character" w:default="1" w:styleId="DefaultParagraphFont">
     <w:name w:val="Default Paragraph Font"/>
     <w:uiPriority w:val="1"/>
+    <w:semiHidden/>
     <w:unhideWhenUsed/>
   </w:style>
   <w:style w:type="table" w:default="1" w:styleId="TableNormal">

</xml_diff>